<commit_message>
finished, added pdf version
</commit_message>
<xml_diff>
--- a/Vitalik Buterin Biography.docx
+++ b/Vitalik Buterin Biography.docx
@@ -10,11 +10,117 @@
           <w:lang w:val="en-GB" w:eastAsia="en-GB"/>
         </w:rPr>
       </w:pPr>
-      <w:r>
+    </w:p>
+    <w:p>
+      <w:pPr>
+        <w:pStyle w:val="Heading1"/>
+        <w:jc w:val="center"/>
         <w:rPr>
           <w:rFonts w:eastAsia="Times New Roman"/>
           <w:lang w:val="en-GB" w:eastAsia="en-GB"/>
         </w:rPr>
+      </w:pPr>
+      <w:r>
+        <w:rPr>
+          <w:rFonts w:eastAsia="Times New Roman"/>
+          <w:lang w:val="en-GB" w:eastAsia="en-GB"/>
+        </w:rPr>
+        <w:t>Vitalik Buterin’s Impact on Software Engineering</w:t>
+      </w:r>
+    </w:p>
+    <w:p>
+      <w:pPr>
+        <w:pStyle w:val="Heading2"/>
+        <w:rPr>
+          <w:rFonts w:eastAsia="Times New Roman"/>
+          <w:lang w:val="en-GB" w:eastAsia="en-GB"/>
+        </w:rPr>
+      </w:pPr>
+    </w:p>
+    <w:p>
+      <w:pPr>
+        <w:pStyle w:val="Heading2"/>
+        <w:rPr>
+          <w:rFonts w:eastAsia="Times New Roman"/>
+          <w:lang w:val="en-GB" w:eastAsia="en-GB"/>
+        </w:rPr>
+      </w:pPr>
+    </w:p>
+    <w:p>
+      <w:pPr>
+        <w:pStyle w:val="Heading2"/>
+        <w:rPr>
+          <w:rFonts w:eastAsia="Times New Roman"/>
+          <w:lang w:val="en-GB" w:eastAsia="en-GB"/>
+        </w:rPr>
+      </w:pPr>
+      <w:r>
+        <w:rPr>
+          <w:rFonts w:eastAsia="Times New Roman" w:cs="Times New Roman"/>
+          <w:noProof/>
+          <w:lang w:val="en-GB" w:eastAsia="en-GB"/>
+        </w:rPr>
+        <w:drawing>
+          <wp:anchor distT="0" distB="0" distL="114300" distR="114300" simplePos="0" relativeHeight="251658240" behindDoc="0" locked="0" layoutInCell="1" allowOverlap="1" wp14:anchorId="2928B5AF" wp14:editId="604E5435">
+            <wp:simplePos x="0" y="0"/>
+            <wp:positionH relativeFrom="margin">
+              <wp:posOffset>2966085</wp:posOffset>
+            </wp:positionH>
+            <wp:positionV relativeFrom="margin">
+              <wp:posOffset>1137285</wp:posOffset>
+            </wp:positionV>
+            <wp:extent cx="2721610" cy="2405380"/>
+            <wp:effectExtent l="0" t="0" r="0" b="0"/>
+            <wp:wrapSquare wrapText="bothSides"/>
+            <wp:docPr id="1" name="Picture 1" descr="A person wearing a blue shirt&#10;&#10;Description automatically generated"/>
+            <wp:cNvGraphicFramePr>
+              <a:graphicFrameLocks xmlns:a="http://schemas.openxmlformats.org/drawingml/2006/main" noChangeAspect="1"/>
+            </wp:cNvGraphicFramePr>
+            <a:graphic xmlns:a="http://schemas.openxmlformats.org/drawingml/2006/main">
+              <a:graphicData uri="http://schemas.openxmlformats.org/drawingml/2006/picture">
+                <pic:pic xmlns:pic="http://schemas.openxmlformats.org/drawingml/2006/picture">
+                  <pic:nvPicPr>
+                    <pic:cNvPr id="1" name="Picture 1" descr="A person wearing a blue shirt&#10;&#10;Description automatically generated"/>
+                    <pic:cNvPicPr/>
+                  </pic:nvPicPr>
+                  <pic:blipFill>
+                    <a:blip r:embed="rId6" cstate="print">
+                      <a:extLst>
+                        <a:ext uri="{28A0092B-C50C-407E-A947-70E740481C1C}">
+                          <a14:useLocalDpi xmlns:a14="http://schemas.microsoft.com/office/drawing/2010/main" val="0"/>
+                        </a:ext>
+                      </a:extLst>
+                    </a:blip>
+                    <a:stretch>
+                      <a:fillRect/>
+                    </a:stretch>
+                  </pic:blipFill>
+                  <pic:spPr>
+                    <a:xfrm>
+                      <a:off x="0" y="0"/>
+                      <a:ext cx="2721610" cy="2405380"/>
+                    </a:xfrm>
+                    <a:prstGeom prst="rect">
+                      <a:avLst/>
+                    </a:prstGeom>
+                  </pic:spPr>
+                </pic:pic>
+              </a:graphicData>
+            </a:graphic>
+            <wp14:sizeRelH relativeFrom="margin">
+              <wp14:pctWidth>0</wp14:pctWidth>
+            </wp14:sizeRelH>
+            <wp14:sizeRelV relativeFrom="margin">
+              <wp14:pctHeight>0</wp14:pctHeight>
+            </wp14:sizeRelV>
+          </wp:anchor>
+        </w:drawing>
+      </w:r>
+      <w:r>
+        <w:rPr>
+          <w:rFonts w:eastAsia="Times New Roman"/>
+          <w:lang w:val="en-GB" w:eastAsia="en-GB"/>
+        </w:rPr>
         <w:t>Intro</w:t>
       </w:r>
     </w:p>
@@ -51,7 +157,7 @@
           <w:rFonts w:eastAsia="Times New Roman" w:cs="Times New Roman"/>
           <w:lang w:val="en-GB" w:eastAsia="en-GB"/>
         </w:rPr>
-        <w:t>Most</w:t>
+        <w:t>He is most</w:t>
       </w:r>
       <w:r>
         <w:rPr>
@@ -79,22 +185,35 @@
           <w:rFonts w:eastAsia="Times New Roman" w:cs="Times New Roman"/>
           <w:lang w:val="en-GB" w:eastAsia="en-GB"/>
         </w:rPr>
-        <w:t>, a global, open-source platform for decentralised applications,</w:t>
-      </w:r>
-      <w:commentRangeStart w:id="0"/>
-      <w:r>
-        <w:rPr>
-          <w:rFonts w:eastAsia="Times New Roman" w:cs="Times New Roman"/>
-          <w:lang w:val="en-GB" w:eastAsia="en-GB"/>
-        </w:rPr>
-        <w:t xml:space="preserve"> he had a history in the crypto world long before his creation of Ethereum, being involved in the bitcoin community from the early stages writing articles for the Bitcoin Magazine since 2012. </w:t>
-      </w:r>
-      <w:commentRangeEnd w:id="0"/>
-      <w:r>
-        <w:rPr>
-          <w:rStyle w:val="CommentReference"/>
-        </w:rPr>
-        <w:commentReference w:id="0"/>
+        <w:t>, a global</w:t>
+      </w:r>
+      <w:r>
+        <w:rPr>
+          <w:rFonts w:eastAsia="Times New Roman" w:cs="Times New Roman"/>
+          <w:lang w:val="en-GB" w:eastAsia="en-GB"/>
+        </w:rPr>
+        <w:t xml:space="preserve"> and</w:t>
+      </w:r>
+      <w:r>
+        <w:rPr>
+          <w:rFonts w:eastAsia="Times New Roman" w:cs="Times New Roman"/>
+          <w:lang w:val="en-GB" w:eastAsia="en-GB"/>
+        </w:rPr>
+        <w:t xml:space="preserve"> open-source platform for decentralised applications</w:t>
+      </w:r>
+      <w:r>
+        <w:rPr>
+          <w:rFonts w:eastAsia="Times New Roman" w:cs="Times New Roman"/>
+          <w:lang w:val="en-GB" w:eastAsia="en-GB"/>
+        </w:rPr>
+        <w:t>.</w:t>
+      </w:r>
+      <w:r>
+        <w:rPr>
+          <w:rFonts w:eastAsia="Times New Roman" w:cs="Times New Roman"/>
+          <w:lang w:val="en-GB" w:eastAsia="en-GB"/>
+        </w:rPr>
+        <w:t xml:space="preserve"> Currently still working on the incremental upgrades to the Ethereum networks code.</w:t>
       </w:r>
     </w:p>
     <w:p>
@@ -140,7 +259,35 @@
           <w:rFonts w:eastAsia="Times New Roman" w:cs="Times New Roman"/>
           <w:lang w:val="en-GB" w:eastAsia="en-GB"/>
         </w:rPr>
-        <w:t xml:space="preserve">emigrated to Canada looking for employment. </w:t>
+        <w:t xml:space="preserve">emigrated to Canada looking for </w:t>
+      </w:r>
+      <w:r>
+        <w:rPr>
+          <w:rFonts w:eastAsia="Times New Roman" w:cs="Times New Roman"/>
+          <w:lang w:val="en-GB" w:eastAsia="en-GB"/>
+        </w:rPr>
+        <w:t xml:space="preserve">better </w:t>
+      </w:r>
+      <w:r>
+        <w:rPr>
+          <w:rFonts w:eastAsia="Times New Roman" w:cs="Times New Roman"/>
+          <w:lang w:val="en-GB" w:eastAsia="en-GB"/>
+        </w:rPr>
+        <w:t>employment</w:t>
+      </w:r>
+      <w:r>
+        <w:rPr>
+          <w:rFonts w:eastAsia="Times New Roman" w:cs="Times New Roman"/>
+          <w:lang w:val="en-GB" w:eastAsia="en-GB"/>
+        </w:rPr>
+        <w:t xml:space="preserve"> opportunities</w:t>
+      </w:r>
+      <w:r>
+        <w:rPr>
+          <w:rFonts w:eastAsia="Times New Roman" w:cs="Times New Roman"/>
+          <w:lang w:val="en-GB" w:eastAsia="en-GB"/>
+        </w:rPr>
+        <w:t xml:space="preserve">. </w:t>
       </w:r>
     </w:p>
     <w:p>
@@ -467,307 +614,536 @@
           <w:rFonts w:eastAsia="Times New Roman"/>
           <w:lang w:val="en-GB" w:eastAsia="en-GB"/>
         </w:rPr>
+        <w:t>Blockchain</w:t>
+      </w:r>
+    </w:p>
+    <w:p>
+      <w:pPr>
+        <w:rPr>
+          <w:rFonts w:eastAsia="Times New Roman" w:cs="Times New Roman"/>
+          <w:lang w:val="en-GB" w:eastAsia="en-GB"/>
+        </w:rPr>
+      </w:pPr>
+      <w:r>
+        <w:rPr>
+          <w:rFonts w:eastAsia="Times New Roman" w:cs="Times New Roman"/>
+          <w:lang w:val="en-GB" w:eastAsia="en-GB"/>
+        </w:rPr>
+        <w:t xml:space="preserve">Unlike other distributed systems such as BitTorrent, a distributed file sharing network, some distributed applications require a form of system-wide memory. Bitcoin is an example where without the systems so called memory or ledger, users could spend freely without adequate funds as the wider system would have no idea what quantity of funds the user had access to and hadn’t spent. </w:t>
+      </w:r>
+    </w:p>
+    <w:p>
+      <w:pPr>
+        <w:rPr>
+          <w:rFonts w:eastAsia="Times New Roman" w:cs="Times New Roman"/>
+          <w:lang w:val="en-GB" w:eastAsia="en-GB"/>
+        </w:rPr>
+      </w:pPr>
+      <w:r>
+        <w:rPr>
+          <w:rFonts w:eastAsia="Times New Roman" w:cs="Times New Roman"/>
+          <w:lang w:val="en-GB" w:eastAsia="en-GB"/>
+        </w:rPr>
+        <w:t xml:space="preserve">This was the core technology of bitcoin that was so revolutionary, the blockchain. However, Buterin felt this </w:t>
+      </w:r>
+      <w:r>
+        <w:rPr>
+          <w:rFonts w:eastAsia="Times New Roman" w:cs="Times New Roman"/>
+          <w:lang w:val="en-GB" w:eastAsia="en-GB"/>
+        </w:rPr>
+        <w:t xml:space="preserve">specific </w:t>
+      </w:r>
+      <w:r>
+        <w:rPr>
+          <w:rFonts w:eastAsia="Times New Roman" w:cs="Times New Roman"/>
+          <w:lang w:val="en-GB" w:eastAsia="en-GB"/>
+        </w:rPr>
+        <w:t xml:space="preserve">application of the technology was too restricting and proposed a general scripting language </w:t>
+      </w:r>
+      <w:r>
+        <w:rPr>
+          <w:rFonts w:eastAsia="Times New Roman" w:cs="Times New Roman"/>
+          <w:lang w:val="en-GB" w:eastAsia="en-GB"/>
+        </w:rPr>
+        <w:t xml:space="preserve">which would allow </w:t>
+      </w:r>
+      <w:r>
+        <w:rPr>
+          <w:rFonts w:eastAsia="Times New Roman" w:cs="Times New Roman"/>
+          <w:lang w:val="en-GB" w:eastAsia="en-GB"/>
+        </w:rPr>
+        <w:t>for application development</w:t>
+      </w:r>
+      <w:r>
+        <w:rPr>
+          <w:rFonts w:eastAsia="Times New Roman" w:cs="Times New Roman"/>
+          <w:lang w:val="en-GB" w:eastAsia="en-GB"/>
+        </w:rPr>
+        <w:t xml:space="preserve"> on the network</w:t>
+      </w:r>
+      <w:r>
+        <w:rPr>
+          <w:rFonts w:eastAsia="Times New Roman" w:cs="Times New Roman"/>
+          <w:lang w:val="en-GB" w:eastAsia="en-GB"/>
+        </w:rPr>
+        <w:t>.</w:t>
+      </w:r>
+      <w:r>
+        <w:rPr>
+          <w:rFonts w:eastAsia="Times New Roman" w:cs="Times New Roman"/>
+          <w:lang w:val="en-GB" w:eastAsia="en-GB"/>
+        </w:rPr>
+        <w:t xml:space="preserve"> </w:t>
+      </w:r>
+      <w:r>
+        <w:rPr>
+          <w:rFonts w:eastAsia="Times New Roman" w:cs="Times New Roman"/>
+          <w:lang w:val="en-GB" w:eastAsia="en-GB"/>
+        </w:rPr>
+        <w:t xml:space="preserve">He had argued that Bitcoin needed a scripting language for application development but after his idea failed to reach consensus, he proposed the development of an entirely new platform. </w:t>
+      </w:r>
+      <w:r>
+        <w:rPr>
+          <w:rFonts w:eastAsia="Times New Roman" w:cs="Times New Roman"/>
+          <w:lang w:val="en-GB" w:eastAsia="en-GB"/>
+        </w:rPr>
+        <w:t>He identified that the underlying technology of Bitcoin, the blockchain was the real innovation</w:t>
+      </w:r>
+      <w:r>
+        <w:rPr>
+          <w:rFonts w:eastAsia="Times New Roman" w:cs="Times New Roman"/>
+          <w:lang w:val="en-GB" w:eastAsia="en-GB"/>
+        </w:rPr>
+        <w:t xml:space="preserve"> and </w:t>
+      </w:r>
+      <w:r>
+        <w:rPr>
+          <w:rFonts w:eastAsia="Times New Roman" w:cs="Times New Roman"/>
+          <w:lang w:val="en-GB" w:eastAsia="en-GB"/>
+        </w:rPr>
+        <w:t xml:space="preserve">wrote the white paper for Ethereum, sharing it with a few close friends and colleagues before publishing it in late 2013. </w:t>
+      </w:r>
+    </w:p>
+    <w:p>
+      <w:pPr>
+        <w:rPr>
+          <w:rFonts w:eastAsia="Times New Roman" w:cs="Times New Roman"/>
+          <w:lang w:val="en-GB" w:eastAsia="en-GB"/>
+        </w:rPr>
+      </w:pPr>
+    </w:p>
+    <w:p>
+      <w:pPr>
+        <w:rPr>
+          <w:rFonts w:eastAsia="Times New Roman" w:cs="Times New Roman"/>
+          <w:lang w:val="en-GB" w:eastAsia="en-GB"/>
+        </w:rPr>
+      </w:pPr>
+      <w:r>
+        <w:rPr>
+          <w:rFonts w:eastAsia="Times New Roman" w:cs="Times New Roman"/>
+          <w:lang w:val="en-GB" w:eastAsia="en-GB"/>
+        </w:rPr>
+        <w:t xml:space="preserve">In </w:t>
+      </w:r>
+      <w:r>
+        <w:rPr>
+          <w:rFonts w:eastAsia="Times New Roman" w:cs="Times New Roman"/>
+          <w:lang w:val="en-GB" w:eastAsia="en-GB"/>
+        </w:rPr>
+        <w:t>the Ethereum whitepaper</w:t>
+      </w:r>
+      <w:r>
+        <w:rPr>
+          <w:rFonts w:eastAsia="Times New Roman" w:cs="Times New Roman"/>
+          <w:lang w:val="en-GB" w:eastAsia="en-GB"/>
+        </w:rPr>
+        <w:t xml:space="preserve"> he described a new platform for decentralised applications with a more general, </w:t>
+      </w:r>
+      <w:r>
+        <w:rPr>
+          <w:rFonts w:eastAsia="Times New Roman" w:cs="Times New Roman"/>
+          <w:lang w:val="en-GB" w:eastAsia="en-GB"/>
+        </w:rPr>
+        <w:t>purpose-built</w:t>
+      </w:r>
+      <w:r>
+        <w:rPr>
+          <w:rFonts w:eastAsia="Times New Roman" w:cs="Times New Roman"/>
+          <w:lang w:val="en-GB" w:eastAsia="en-GB"/>
+        </w:rPr>
+        <w:t xml:space="preserve"> scripting language, much like how JavaScript is the scripting language of the internet. The Ethereum project started development in early 2014, while Vitalik was the main face of Ethereum, he wasn’t alone in its development. </w:t>
+      </w:r>
+      <w:r>
+        <w:rPr>
+          <w:rFonts w:eastAsia="Times New Roman" w:cs="Times New Roman"/>
+          <w:lang w:val="en-GB" w:eastAsia="en-GB"/>
+        </w:rPr>
+        <w:t>There were five originally credited as co-founders of Ethereum; Vitalik Buterin, Anthony Di Iorio, Charles Hoskinson, Mihai Alisie and Amir Chetrit. Another three were subsequently added in January 2014 when Joseph Lubin, Gavin Wood and Jeffrey Wilke were added before development began.</w:t>
+      </w:r>
+    </w:p>
+    <w:p>
+      <w:pPr>
+        <w:rPr>
+          <w:rFonts w:eastAsia="Times New Roman" w:cs="Times New Roman"/>
+          <w:lang w:val="en-GB" w:eastAsia="en-GB"/>
+        </w:rPr>
+      </w:pPr>
+    </w:p>
+    <w:p>
+      <w:pPr>
+        <w:rPr>
+          <w:rFonts w:eastAsia="Times New Roman" w:cs="Times New Roman"/>
+          <w:lang w:val="en-GB" w:eastAsia="en-GB"/>
+        </w:rPr>
+      </w:pPr>
+      <w:r>
+        <w:rPr>
+          <w:rFonts w:eastAsia="Times New Roman" w:cs="Times New Roman"/>
+          <w:lang w:val="en-GB" w:eastAsia="en-GB"/>
+        </w:rPr>
+        <w:t>A</w:t>
+      </w:r>
+      <w:r>
+        <w:rPr>
+          <w:rFonts w:eastAsia="Times New Roman" w:cs="Times New Roman"/>
+          <w:lang w:val="en-GB" w:eastAsia="en-GB"/>
+        </w:rPr>
+        <w:t xml:space="preserve"> public crowd sale went on from July to August 2014, where participants would trade Bitcoin for the new coin which powered the Ethereum platform, Ether. This sale generated at the time $18 million, allowing the team to establish a non-profit organisation in Switzerland, the Ethereum Foundation. The foundations current role is primarily as a resource allocator. While the foundation reports to own about 0.6% of the Ethereum in circulation (as of May 2019), </w:t>
+      </w:r>
+      <w:r>
+        <w:rPr>
+          <w:rFonts w:eastAsia="Times New Roman" w:cs="Times New Roman"/>
+          <w:lang w:val="en-GB" w:eastAsia="en-GB"/>
+        </w:rPr>
+        <w:t>this</w:t>
+      </w:r>
+      <w:r>
+        <w:rPr>
+          <w:rFonts w:eastAsia="Times New Roman" w:cs="Times New Roman"/>
+          <w:lang w:val="en-GB" w:eastAsia="en-GB"/>
+        </w:rPr>
+        <w:t xml:space="preserve"> is intended to decrease over time, as they invest in critical work across the ecosystem. They feel it is their responsibility that every dollar is spent effectively. Other than </w:t>
+      </w:r>
+      <w:r>
+        <w:rPr>
+          <w:rFonts w:eastAsia="Times New Roman" w:cs="Times New Roman"/>
+          <w:lang w:val="en-GB" w:eastAsia="en-GB"/>
+        </w:rPr>
+        <w:t xml:space="preserve">resource allocation they act as advocates for the Ethereum ecosystem. Often when a company or government has questions about Ethereum the foundation assists them in understanding the decentralised system. </w:t>
+      </w:r>
+    </w:p>
+    <w:p>
+      <w:pPr>
+        <w:rPr>
+          <w:rFonts w:eastAsia="Times New Roman" w:cs="Times New Roman"/>
+          <w:lang w:val="en-GB" w:eastAsia="en-GB"/>
+        </w:rPr>
+      </w:pPr>
+    </w:p>
+    <w:p>
+      <w:pPr>
+        <w:pStyle w:val="Heading2"/>
+        <w:rPr>
+          <w:rFonts w:eastAsia="Times New Roman"/>
+          <w:lang w:val="en-GB" w:eastAsia="en-GB"/>
+        </w:rPr>
+      </w:pPr>
+      <w:r>
+        <w:rPr>
+          <w:rFonts w:eastAsia="Times New Roman"/>
+          <w:lang w:val="en-GB" w:eastAsia="en-GB"/>
+        </w:rPr>
         <w:t>Ethereum</w:t>
       </w:r>
     </w:p>
     <w:p>
       <w:pPr>
         <w:rPr>
-          <w:rFonts w:eastAsia="Times New Roman" w:cs="Times New Roman"/>
-          <w:lang w:val="en-GB" w:eastAsia="en-GB"/>
-        </w:rPr>
-      </w:pPr>
-      <w:r>
-        <w:rPr>
-          <w:rFonts w:eastAsia="Times New Roman" w:cs="Times New Roman"/>
-          <w:lang w:val="en-GB" w:eastAsia="en-GB"/>
-        </w:rPr>
-        <w:t xml:space="preserve">Unlike other distributed systems such as BitTorrent, a distributed file sharing network, some distributed applications require a form of system-wide memory. Bitcoin is an example where without the systems so called memory or ledger, users could spend freely without adequate funds as the wider system would have no idea what quantity of funds the user had access to and hadn’t spent. </w:t>
-      </w:r>
-    </w:p>
-    <w:p>
-      <w:pPr>
-        <w:rPr>
-          <w:rFonts w:eastAsia="Times New Roman" w:cs="Times New Roman"/>
-          <w:lang w:val="en-GB" w:eastAsia="en-GB"/>
-        </w:rPr>
-      </w:pPr>
-      <w:r>
-        <w:rPr>
-          <w:rFonts w:eastAsia="Times New Roman" w:cs="Times New Roman"/>
+          <w:lang w:val="en-GB" w:eastAsia="en-GB"/>
+        </w:rPr>
+      </w:pPr>
+      <w:r>
+        <w:rPr>
+          <w:lang w:val="en-GB" w:eastAsia="en-GB"/>
+        </w:rPr>
+        <w:t xml:space="preserve">Blockchain put simply is a distributed digital ledger recording all of the transactions on the network. Instead of all this information being stored centrally, at one point of failure, the blockchains ledger is distributed among all its participants. This saves the participants from intermediaries, bypassing them and </w:t>
+      </w:r>
+      <w:r>
+        <w:rPr>
+          <w:lang w:val="en-GB" w:eastAsia="en-GB"/>
+        </w:rPr>
+        <w:t xml:space="preserve">allowing them to </w:t>
+      </w:r>
+      <w:r>
+        <w:rPr>
+          <w:lang w:val="en-GB" w:eastAsia="en-GB"/>
+        </w:rPr>
+        <w:t>interact directly with each other. Another positive feature of this unique architecture is that multiple nodes in the system can go offline without the greater network feeling the effects.</w:t>
+      </w:r>
+      <w:r>
+        <w:rPr>
+          <w:lang w:val="en-GB" w:eastAsia="en-GB"/>
+        </w:rPr>
+        <w:t xml:space="preserve"> </w:t>
+      </w:r>
+    </w:p>
+    <w:p>
+      <w:pPr>
+        <w:rPr>
+          <w:lang w:val="en-GB" w:eastAsia="en-GB"/>
+        </w:rPr>
+      </w:pPr>
+      <w:r>
+        <w:rPr>
+          <w:lang w:val="en-GB" w:eastAsia="en-GB"/>
+        </w:rPr>
+        <w:t xml:space="preserve">The system verifies each transaction using cryptography. When a transaction is made its detail is added to a block. Blocks eventually consist of a bunch of unconfirmed transactions that need verification. This is where so called “miners” come in. Using their computers computational power, the miners verify each block by confirming the transactions contained </w:t>
+      </w:r>
+      <w:r>
+        <w:rPr>
           <w:lang w:val="en-GB" w:eastAsia="en-GB"/>
         </w:rPr>
         <w:lastRenderedPageBreak/>
-        <w:t xml:space="preserve">This was the core technology of bitcoin, that was so revolutionary, the blockchain. However, Buterin felt this </w:t>
-      </w:r>
-      <w:r>
-        <w:rPr>
-          <w:rFonts w:eastAsia="Times New Roman" w:cs="Times New Roman"/>
-          <w:lang w:val="en-GB" w:eastAsia="en-GB"/>
-        </w:rPr>
-        <w:t xml:space="preserve">specific </w:t>
-      </w:r>
-      <w:r>
-        <w:rPr>
-          <w:rFonts w:eastAsia="Times New Roman" w:cs="Times New Roman"/>
-          <w:lang w:val="en-GB" w:eastAsia="en-GB"/>
-        </w:rPr>
-        <w:t xml:space="preserve">application of the technology was too restricting and proposed a general scripting language </w:t>
-      </w:r>
-      <w:r>
-        <w:rPr>
-          <w:rFonts w:eastAsia="Times New Roman" w:cs="Times New Roman"/>
-          <w:lang w:val="en-GB" w:eastAsia="en-GB"/>
-        </w:rPr>
-        <w:t xml:space="preserve">which would allow </w:t>
-      </w:r>
-      <w:r>
-        <w:rPr>
-          <w:rFonts w:eastAsia="Times New Roman" w:cs="Times New Roman"/>
-          <w:lang w:val="en-GB" w:eastAsia="en-GB"/>
-        </w:rPr>
-        <w:t>for application development</w:t>
-      </w:r>
-      <w:r>
-        <w:rPr>
-          <w:rFonts w:eastAsia="Times New Roman" w:cs="Times New Roman"/>
-          <w:lang w:val="en-GB" w:eastAsia="en-GB"/>
-        </w:rPr>
-        <w:t xml:space="preserve"> on the network</w:t>
-      </w:r>
-      <w:r>
-        <w:rPr>
-          <w:rFonts w:eastAsia="Times New Roman" w:cs="Times New Roman"/>
-          <w:lang w:val="en-GB" w:eastAsia="en-GB"/>
-        </w:rPr>
-        <w:t xml:space="preserve">. </w:t>
-      </w:r>
-    </w:p>
-    <w:p>
-      <w:pPr>
-        <w:rPr>
-          <w:lang w:val="en-GB" w:eastAsia="en-GB"/>
-        </w:rPr>
-      </w:pPr>
-    </w:p>
-    <w:p>
-      <w:pPr>
-        <w:rPr>
-          <w:rFonts w:eastAsia="Times New Roman" w:cs="Times New Roman"/>
-          <w:lang w:val="en-GB" w:eastAsia="en-GB"/>
-        </w:rPr>
-      </w:pPr>
-      <w:r>
-        <w:rPr>
-          <w:rFonts w:eastAsia="Times New Roman" w:cs="Times New Roman"/>
-          <w:lang w:val="en-GB" w:eastAsia="en-GB"/>
-        </w:rPr>
-        <w:t xml:space="preserve">For Buterin, it was Bitcoins limited functionality that led him to develop Ethereum. </w:t>
-      </w:r>
-      <w:r>
-        <w:rPr>
-          <w:rFonts w:eastAsia="Times New Roman" w:cs="Times New Roman"/>
-          <w:lang w:val="en-GB" w:eastAsia="en-GB"/>
-        </w:rPr>
-        <w:t xml:space="preserve">He had argued that Bitcoin needed a scripting language for application development but after his idea failed to reach consensus, he proposed the development of an entirely new platform. </w:t>
-      </w:r>
-      <w:r>
-        <w:rPr>
-          <w:rFonts w:eastAsia="Times New Roman" w:cs="Times New Roman"/>
-          <w:lang w:val="en-GB" w:eastAsia="en-GB"/>
-        </w:rPr>
-        <w:t>He identified that the underlying technology of Bitcoin, the blockchain was the real innovation</w:t>
-      </w:r>
-      <w:r>
-        <w:rPr>
-          <w:rFonts w:eastAsia="Times New Roman" w:cs="Times New Roman"/>
-          <w:lang w:val="en-GB" w:eastAsia="en-GB"/>
-        </w:rPr>
-        <w:t xml:space="preserve"> and </w:t>
-      </w:r>
-      <w:r>
-        <w:rPr>
-          <w:rFonts w:eastAsia="Times New Roman" w:cs="Times New Roman"/>
-          <w:lang w:val="en-GB" w:eastAsia="en-GB"/>
-        </w:rPr>
-        <w:t xml:space="preserve">wrote the white paper for Ethereum, sharing it with a few close friends and colleagues before publishing it in late 2013. </w:t>
-      </w:r>
-    </w:p>
-    <w:p>
-      <w:pPr>
-        <w:rPr>
-          <w:rFonts w:eastAsia="Times New Roman" w:cs="Times New Roman"/>
-          <w:lang w:val="en-GB" w:eastAsia="en-GB"/>
-        </w:rPr>
-      </w:pPr>
-    </w:p>
-    <w:p>
-      <w:pPr>
-        <w:rPr>
-          <w:rFonts w:eastAsia="Times New Roman" w:cs="Times New Roman"/>
-          <w:lang w:val="en-GB" w:eastAsia="en-GB"/>
-        </w:rPr>
-      </w:pPr>
-      <w:r>
-        <w:rPr>
-          <w:rFonts w:eastAsia="Times New Roman" w:cs="Times New Roman"/>
-          <w:lang w:val="en-GB" w:eastAsia="en-GB"/>
-        </w:rPr>
-        <w:t xml:space="preserve">In </w:t>
-      </w:r>
-      <w:r>
-        <w:rPr>
-          <w:rFonts w:eastAsia="Times New Roman" w:cs="Times New Roman"/>
-          <w:lang w:val="en-GB" w:eastAsia="en-GB"/>
-        </w:rPr>
-        <w:t>the Ethereum whitepaper</w:t>
-      </w:r>
-      <w:r>
-        <w:rPr>
-          <w:rFonts w:eastAsia="Times New Roman" w:cs="Times New Roman"/>
-          <w:lang w:val="en-GB" w:eastAsia="en-GB"/>
-        </w:rPr>
-        <w:t xml:space="preserve"> he described a new platform for decentralised applications with a more general, applicable scripting language, much like how JavaScript is the scripting language of the internet. The Ethereum project started development in early 2014, while Vitalik was the main face of Ethereum, he wasn’t alone in its development. </w:t>
-      </w:r>
-      <w:r>
-        <w:rPr>
-          <w:rFonts w:eastAsia="Times New Roman" w:cs="Times New Roman"/>
-          <w:lang w:val="en-GB" w:eastAsia="en-GB"/>
-        </w:rPr>
-        <w:t>There were five originally credited as co-founders of Ethereum; Vitalik Buterin, Anthony Di Iorio, Charles Hoskinson, Mihai Alisie and Amir Chetrit. Another three were subsequently added in January 2014 when Joseph Lubin, Gavin Wood and Jeffrey Wilke were added before development began.</w:t>
-      </w:r>
-    </w:p>
-    <w:p>
-      <w:pPr>
-        <w:rPr>
-          <w:rFonts w:eastAsia="Times New Roman" w:cs="Times New Roman"/>
-          <w:lang w:val="en-GB" w:eastAsia="en-GB"/>
-        </w:rPr>
-      </w:pPr>
-    </w:p>
-    <w:p>
-      <w:pPr>
-        <w:rPr>
-          <w:rFonts w:eastAsia="Times New Roman" w:cs="Times New Roman"/>
-          <w:lang w:val="en-GB" w:eastAsia="en-GB"/>
-        </w:rPr>
-      </w:pPr>
-      <w:r>
-        <w:rPr>
-          <w:rFonts w:eastAsia="Times New Roman" w:cs="Times New Roman"/>
-          <w:lang w:val="en-GB" w:eastAsia="en-GB"/>
-        </w:rPr>
-        <w:t>A</w:t>
-      </w:r>
-      <w:r>
-        <w:rPr>
-          <w:rFonts w:eastAsia="Times New Roman" w:cs="Times New Roman"/>
-          <w:lang w:val="en-GB" w:eastAsia="en-GB"/>
-        </w:rPr>
-        <w:t xml:space="preserve"> public crowd sale went on from July to August 2014, where participants would trade Bitcoin for the new coin which powered the Ethereum platform, Ether. This sale generated at the time $18 million, allowing the team to establish a non-profit organisation in Switzerland, the Ethereum Foundation. The foundations current role is primarily as a resource allocator. While the foundation reports to own about 0.6% of the Ethereum in circulation (as of May 2019), </w:t>
-      </w:r>
-      <w:r>
-        <w:rPr>
-          <w:rFonts w:eastAsia="Times New Roman" w:cs="Times New Roman"/>
-          <w:lang w:val="en-GB" w:eastAsia="en-GB"/>
-        </w:rPr>
-        <w:t>this</w:t>
-      </w:r>
-      <w:r>
-        <w:rPr>
-          <w:rFonts w:eastAsia="Times New Roman" w:cs="Times New Roman"/>
-          <w:lang w:val="en-GB" w:eastAsia="en-GB"/>
-        </w:rPr>
-        <w:t xml:space="preserve"> is intended to decrease over time, as they invest in critical work across the ecosystem. They feel it is their responsibility that every dollar is spent effectively. Other than </w:t>
-      </w:r>
-      <w:r>
-        <w:rPr>
-          <w:rFonts w:eastAsia="Times New Roman" w:cs="Times New Roman"/>
-          <w:lang w:val="en-GB" w:eastAsia="en-GB"/>
-        </w:rPr>
-        <w:t xml:space="preserve">resource allocation they act as advocates for the Ethereum ecosystem. Often when a company or government has questions about Ethereum the foundation assists them in understanding the decentralised system. </w:t>
-      </w:r>
-    </w:p>
-    <w:p>
-      <w:pPr>
-        <w:rPr>
-          <w:rFonts w:eastAsia="Times New Roman" w:cs="Times New Roman"/>
-          <w:lang w:val="en-GB" w:eastAsia="en-GB"/>
-        </w:rPr>
-      </w:pPr>
-    </w:p>
-    <w:p>
-      <w:pPr>
-        <w:rPr>
-          <w:rFonts w:eastAsia="Times New Roman" w:cs="Times New Roman"/>
-          <w:lang w:val="en-GB" w:eastAsia="en-GB"/>
-        </w:rPr>
-      </w:pPr>
-      <w:commentRangeStart w:id="1"/>
-      <w:r>
-        <w:rPr>
-          <w:rFonts w:eastAsia="Times New Roman" w:cs="Times New Roman"/>
-          <w:lang w:val="en-GB" w:eastAsia="en-GB"/>
-        </w:rPr>
-        <w:t xml:space="preserve">Modern technology allows for decentralised technologies, whereby users can do away with middlemen and interact with each other directly. </w:t>
-      </w:r>
-      <w:r>
-        <w:rPr>
-          <w:rFonts w:eastAsia="Times New Roman" w:cs="Times New Roman"/>
-          <w:lang w:val="en-GB" w:eastAsia="en-GB"/>
-        </w:rPr>
-        <w:t>The perks of decentralisation are many, but some of the highlights are low entry barriers, no single points of failure, no censorship and greatly increased transparency due to the open source nature of the blockchain.</w:t>
-      </w:r>
-      <w:r>
-        <w:rPr>
-          <w:rFonts w:eastAsia="Times New Roman" w:cs="Times New Roman"/>
+        <w:t xml:space="preserve">against their own ledgers. They are then rewarded for their work with newly minted bitcoin. Once the miners are finished confirming a block it is added to the end of the last block, creating a </w:t>
+      </w:r>
+      <w:r>
+        <w:rPr>
+          <w:lang w:val="en-GB" w:eastAsia="en-GB"/>
+        </w:rPr>
+        <w:t>“</w:t>
+      </w:r>
+      <w:r>
+        <w:rPr>
+          <w:lang w:val="en-GB" w:eastAsia="en-GB"/>
+        </w:rPr>
+        <w:t>chain</w:t>
+      </w:r>
+      <w:r>
+        <w:rPr>
+          <w:lang w:val="en-GB" w:eastAsia="en-GB"/>
+        </w:rPr>
+        <w:t>”</w:t>
+      </w:r>
+      <w:r>
+        <w:rPr>
+          <w:lang w:val="en-GB" w:eastAsia="en-GB"/>
+        </w:rPr>
+        <w:t xml:space="preserve"> of blocks.</w:t>
+      </w:r>
+    </w:p>
+    <w:p>
+      <w:pPr>
+        <w:rPr>
+          <w:lang w:val="en-GB" w:eastAsia="en-GB"/>
+        </w:rPr>
+      </w:pPr>
+    </w:p>
+    <w:p>
+      <w:pPr>
+        <w:rPr>
+          <w:rFonts w:eastAsia="Times New Roman" w:cs="Times New Roman"/>
+          <w:lang w:val="en-GB" w:eastAsia="en-GB"/>
+        </w:rPr>
+      </w:pPr>
+      <w:r>
+        <w:rPr>
+          <w:rFonts w:eastAsia="Times New Roman" w:cs="Times New Roman"/>
+          <w:lang w:val="en-GB" w:eastAsia="en-GB"/>
+        </w:rPr>
+        <w:t>While Vitalik did not develop the idea of the blockchain</w:t>
+      </w:r>
+      <w:r>
+        <w:rPr>
+          <w:rFonts w:eastAsia="Times New Roman" w:cs="Times New Roman"/>
+          <w:lang w:val="en-GB" w:eastAsia="en-GB"/>
+        </w:rPr>
+        <w:t>, he noticed its greater potential.</w:t>
+      </w:r>
+      <w:r>
+        <w:rPr>
           <w:lang w:val="en-GB" w:eastAsia="en-GB"/>
         </w:rPr>
         <w:t xml:space="preserve"> </w:t>
       </w:r>
-      <w:commentRangeEnd w:id="1"/>
-      <w:r>
-        <w:rPr>
-          <w:rStyle w:val="CommentReference"/>
-        </w:rPr>
-        <w:commentReference w:id="1"/>
-      </w:r>
-    </w:p>
-    <w:p>
-      <w:pPr>
-        <w:rPr>
-          <w:rFonts w:eastAsia="Times New Roman" w:cs="Times New Roman"/>
-          <w:lang w:val="en-GB" w:eastAsia="en-GB"/>
-        </w:rPr>
-      </w:pPr>
-    </w:p>
-    <w:p>
-      <w:pPr>
-        <w:rPr>
-          <w:rFonts w:eastAsia="Times New Roman" w:cs="Times New Roman"/>
-          <w:lang w:val="en-GB" w:eastAsia="en-GB"/>
-        </w:rPr>
-      </w:pPr>
-      <w:commentRangeStart w:id="2"/>
-      <w:r>
-        <w:rPr>
-          <w:rFonts w:eastAsia="Times New Roman" w:cs="Times New Roman"/>
-          <w:lang w:val="en-GB" w:eastAsia="en-GB"/>
-        </w:rPr>
-        <w:t xml:space="preserve">Vitalik’s goal was to combine the decentralised blockchain technology with a general-purpose scripting language in order to create a platform on which developers could easily create their own decentralised applications. This was massively important to Buterin as this offers the same creative freedom that the internet provided allowing for new innovations in communication such as Facebook and twitter, and commerce like amazon. </w:t>
-      </w:r>
-      <w:commentRangeEnd w:id="2"/>
-      <w:r>
-        <w:rPr>
-          <w:rStyle w:val="CommentReference"/>
-        </w:rPr>
-        <w:commentReference w:id="2"/>
-      </w:r>
-    </w:p>
-    <w:p>
-      <w:pPr>
-        <w:rPr>
-          <w:rFonts w:eastAsia="Times New Roman" w:cs="Times New Roman"/>
+      <w:r>
+        <w:rPr>
+          <w:rFonts w:eastAsia="Times New Roman" w:cs="Times New Roman"/>
+          <w:lang w:val="en-GB" w:eastAsia="en-GB"/>
+        </w:rPr>
+        <w:t>Bitcoin is just one application of blockchain technology whereas Ethereum</w:t>
+      </w:r>
+      <w:r>
+        <w:rPr>
+          <w:rFonts w:eastAsia="Times New Roman" w:cs="Times New Roman"/>
+          <w:lang w:val="en-GB" w:eastAsia="en-GB"/>
+        </w:rPr>
+        <w:t xml:space="preserve"> is a decentralised computing platform</w:t>
+      </w:r>
+      <w:r>
+        <w:rPr>
+          <w:rFonts w:eastAsia="Times New Roman" w:cs="Times New Roman"/>
+          <w:lang w:val="en-GB" w:eastAsia="en-GB"/>
+        </w:rPr>
+        <w:t xml:space="preserve">. With Ethereum </w:t>
+      </w:r>
+      <w:r>
+        <w:rPr>
+          <w:rFonts w:eastAsia="Times New Roman" w:cs="Times New Roman"/>
+          <w:lang w:val="en-GB" w:eastAsia="en-GB"/>
+        </w:rPr>
+        <w:t xml:space="preserve">users can create and deploy applications to the blockchain by way of smart contracts. This is massively innovative as it appears to disrupt many of the internet giants like amazon and google whose servers </w:t>
+      </w:r>
+      <w:r>
+        <w:rPr>
+          <w:rFonts w:eastAsia="Times New Roman" w:cs="Times New Roman"/>
+          <w:lang w:val="en-GB" w:eastAsia="en-GB"/>
+        </w:rPr>
+        <w:t xml:space="preserve">and cloud platforms </w:t>
+      </w:r>
+      <w:r>
+        <w:rPr>
+          <w:rFonts w:eastAsia="Times New Roman" w:cs="Times New Roman"/>
+          <w:lang w:val="en-GB" w:eastAsia="en-GB"/>
+        </w:rPr>
+        <w:t>are where the majority of our data is stored today.</w:t>
+      </w:r>
+    </w:p>
+    <w:p>
+      <w:pPr>
+        <w:rPr>
+          <w:rFonts w:eastAsia="Times New Roman" w:cs="Times New Roman"/>
+          <w:lang w:val="en-GB" w:eastAsia="en-GB"/>
+        </w:rPr>
+      </w:pPr>
+    </w:p>
+    <w:p>
+      <w:pPr>
+        <w:rPr>
+          <w:rFonts w:eastAsia="Times New Roman" w:cs="Times New Roman"/>
+          <w:lang w:val="en-GB" w:eastAsia="en-GB"/>
+        </w:rPr>
+      </w:pPr>
+      <w:r>
+        <w:rPr>
+          <w:rFonts w:eastAsia="Times New Roman" w:cs="Times New Roman"/>
+          <w:lang w:val="en-GB" w:eastAsia="en-GB"/>
+        </w:rPr>
+        <w:t>While Ethereum intends to essentially be a new decentralised internet, capable of running decentralised apps, it cannot do so cost-free. Ether, the Ethereum networks native coin acts a fuel or gas for dapps on the network where each transaction comes at a cost, which is determined by how much computing power it costs to make.</w:t>
+      </w:r>
+      <w:r>
+        <w:rPr>
+          <w:rFonts w:eastAsia="Times New Roman" w:cs="Times New Roman"/>
+          <w:lang w:val="en-GB" w:eastAsia="en-GB"/>
+        </w:rPr>
+        <w:t xml:space="preserve"> A smart contract is the term used for these apps as it is essentially just a program stored on the Ethereum blockchain. These contracts wait for certain input conditions and then execute the code. Smart contracts effectively act as digital contracts as once created and launched to the blockchain it cannot be changed. </w:t>
+      </w:r>
+      <w:r>
+        <w:rPr>
+          <w:rFonts w:eastAsia="Times New Roman" w:cs="Times New Roman"/>
+          <w:lang w:val="en-GB" w:eastAsia="en-GB"/>
+        </w:rPr>
+        <w:t>T</w:t>
+      </w:r>
+      <w:r>
+        <w:rPr>
+          <w:rFonts w:eastAsia="Times New Roman" w:cs="Times New Roman"/>
+          <w:lang w:val="en-GB" w:eastAsia="en-GB"/>
+        </w:rPr>
+        <w:t xml:space="preserve">his </w:t>
+      </w:r>
+      <w:r>
+        <w:rPr>
+          <w:rFonts w:eastAsia="Times New Roman" w:cs="Times New Roman"/>
+          <w:lang w:val="en-GB" w:eastAsia="en-GB"/>
+        </w:rPr>
+        <w:t xml:space="preserve">makes the blockchain immutable and </w:t>
+      </w:r>
+      <w:r>
+        <w:rPr>
+          <w:rFonts w:eastAsia="Times New Roman" w:cs="Times New Roman"/>
+          <w:lang w:val="en-GB" w:eastAsia="en-GB"/>
+        </w:rPr>
+        <w:t>entirely removes the necessity for a third party to be present enforcing the contract.</w:t>
+      </w:r>
+    </w:p>
+    <w:p>
+      <w:pPr>
+        <w:rPr>
+          <w:rFonts w:eastAsia="Times New Roman" w:cs="Times New Roman"/>
+          <w:lang w:val="en-GB" w:eastAsia="en-GB"/>
+        </w:rPr>
+      </w:pPr>
+    </w:p>
+    <w:p>
+      <w:pPr>
+        <w:rPr>
+          <w:rFonts w:eastAsia="Times New Roman" w:cs="Times New Roman"/>
+          <w:lang w:val="en-GB" w:eastAsia="en-GB"/>
+        </w:rPr>
+      </w:pPr>
+      <w:r>
+        <w:rPr>
+          <w:rFonts w:eastAsia="Times New Roman" w:cs="Times New Roman"/>
+          <w:lang w:val="en-GB" w:eastAsia="en-GB"/>
+        </w:rPr>
+        <w:t xml:space="preserve">Another important feature of the Ethereum blockchain is its native scripting language solidity. Solidity itself is Turing complete, meaning it can run any algorithm or computation. As any application is essentially just a series of computations, Ethereum can imitate the function of a computer albeit a very slow </w:t>
+      </w:r>
+      <w:r>
+        <w:rPr>
+          <w:rFonts w:eastAsia="Times New Roman" w:cs="Times New Roman"/>
+          <w:lang w:val="en-GB" w:eastAsia="en-GB"/>
+        </w:rPr>
+        <w:t xml:space="preserve">one compared to ours </w:t>
+      </w:r>
+      <w:r>
+        <w:rPr>
+          <w:rFonts w:eastAsia="Times New Roman" w:cs="Times New Roman"/>
+          <w:lang w:val="en-GB" w:eastAsia="en-GB"/>
+        </w:rPr>
+        <w:t>today. This computational engine, running all these decentralised programs or smart contracts is called the Ethereum Virtual Machine. Within the EVM, all the nodes the network has at its disposal are used to compile and execute the smart contract. It does this by converting solidity into bytecode</w:t>
+      </w:r>
+      <w:r>
+        <w:rPr>
+          <w:rFonts w:eastAsia="Times New Roman" w:cs="Times New Roman"/>
+          <w:lang w:val="en-GB" w:eastAsia="en-GB"/>
+        </w:rPr>
+        <w:t>, an assembly</w:t>
+      </w:r>
+      <w:r>
+        <w:rPr>
+          <w:rFonts w:eastAsia="Times New Roman" w:cs="Times New Roman"/>
+          <w:lang w:val="en-GB" w:eastAsia="en-GB"/>
+        </w:rPr>
+        <w:t xml:space="preserve"> type</w:t>
+      </w:r>
+      <w:r>
+        <w:rPr>
+          <w:rFonts w:eastAsia="Times New Roman" w:cs="Times New Roman"/>
+          <w:lang w:val="en-GB" w:eastAsia="en-GB"/>
+        </w:rPr>
+        <w:t xml:space="preserve"> language. However, this mass compilation and execution of smart contracts on every single node in the network has massive effects on the speed of the EVM, it is much slower and far more resource-intensive than any normal computer, but </w:t>
+      </w:r>
+      <w:proofErr w:type="gramStart"/>
+      <w:r>
+        <w:rPr>
+          <w:rFonts w:eastAsia="Times New Roman" w:cs="Times New Roman"/>
+          <w:lang w:val="en-GB" w:eastAsia="en-GB"/>
+        </w:rPr>
+        <w:t>it’s</w:t>
+      </w:r>
+      <w:proofErr w:type="gramEnd"/>
+      <w:r>
+        <w:rPr>
+          <w:rFonts w:eastAsia="Times New Roman" w:cs="Times New Roman"/>
+          <w:lang w:val="en-GB" w:eastAsia="en-GB"/>
+        </w:rPr>
+        <w:t xml:space="preserve"> incredible robustness is hard to argue with. It provides a degree of safety, with zero downtime and completely transparent data.</w:t>
+      </w:r>
+    </w:p>
+    <w:p>
+      <w:pPr>
+        <w:rPr>
           <w:lang w:val="en-GB" w:eastAsia="en-GB"/>
         </w:rPr>
       </w:pPr>
@@ -785,96 +1161,33 @@
           <w:rFonts w:eastAsia="Times New Roman"/>
           <w:lang w:val="en-GB" w:eastAsia="en-GB"/>
         </w:rPr>
-        <w:t>Ethereum’s Tech</w:t>
-      </w:r>
-      <w:r>
-        <w:rPr>
-          <w:rFonts w:eastAsia="Times New Roman"/>
-          <w:lang w:val="en-GB" w:eastAsia="en-GB"/>
-        </w:rPr>
-        <w:t>nology</w:t>
-      </w:r>
-    </w:p>
-    <w:p>
-      <w:pPr>
-        <w:rPr>
-          <w:lang w:val="en-GB" w:eastAsia="en-GB"/>
-        </w:rPr>
-      </w:pPr>
-      <w:r>
-        <w:rPr>
-          <w:lang w:val="en-GB" w:eastAsia="en-GB"/>
-        </w:rPr>
-        <w:t xml:space="preserve">Blockchain put simply is a distributed digital ledger recording all of the transactions on the network. Instead of all this information being stored centrally, at one point of failure, the blockchains ledger is distributed among all its participants. This saves the participants from intermediaries, bypassing them and interacting directly with each other. Another positive </w:t>
-      </w:r>
-      <w:r>
-        <w:rPr>
-          <w:lang w:val="en-GB" w:eastAsia="en-GB"/>
-        </w:rPr>
-        <w:lastRenderedPageBreak/>
-        <w:t>feature of this unique architecture is that one or multiple nodes in the system can go offline without the greater network feeling the effects.</w:t>
-      </w:r>
-      <w:r>
-        <w:rPr>
-          <w:lang w:val="en-GB" w:eastAsia="en-GB"/>
-        </w:rPr>
-        <w:t xml:space="preserve"> The system verifies each transaction using cryptography. When a transaction is made its detail is added to a block. Blocks eventually consist of a bunch of unconfirmed transactions that need verification. This is where so called “miners” come in. Using their computers computational power, the miners verify each block by confirming the transactions contained against their own ledgers. They are then rewarded for their work with newly minted bitcoin. Once the miners are finished confirming a block it is added to the end of the last block, creating a </w:t>
-      </w:r>
-      <w:r>
-        <w:rPr>
-          <w:lang w:val="en-GB" w:eastAsia="en-GB"/>
-        </w:rPr>
-        <w:t>“</w:t>
-      </w:r>
-      <w:r>
-        <w:rPr>
-          <w:lang w:val="en-GB" w:eastAsia="en-GB"/>
-        </w:rPr>
-        <w:t>chain</w:t>
-      </w:r>
-      <w:r>
-        <w:rPr>
-          <w:lang w:val="en-GB" w:eastAsia="en-GB"/>
-        </w:rPr>
-        <w:t>”</w:t>
-      </w:r>
-      <w:r>
-        <w:rPr>
-          <w:lang w:val="en-GB" w:eastAsia="en-GB"/>
-        </w:rPr>
-        <w:t xml:space="preserve"> of blocks.</w:t>
-      </w:r>
-    </w:p>
-    <w:p>
-      <w:pPr>
-        <w:rPr>
-          <w:lang w:val="en-GB" w:eastAsia="en-GB"/>
-        </w:rPr>
-      </w:pPr>
-    </w:p>
-    <w:p>
-      <w:pPr>
-        <w:rPr>
-          <w:rFonts w:eastAsia="Times New Roman" w:cs="Times New Roman"/>
-          <w:lang w:val="en-GB" w:eastAsia="en-GB"/>
-        </w:rPr>
-      </w:pPr>
-      <w:r>
-        <w:rPr>
-          <w:rFonts w:eastAsia="Times New Roman" w:cs="Times New Roman"/>
-          <w:lang w:val="en-GB" w:eastAsia="en-GB"/>
-        </w:rPr>
-        <w:t>While Vitalik did not develop the idea of the blockchain</w:t>
-      </w:r>
-      <w:r>
-        <w:rPr>
-          <w:rFonts w:eastAsia="Times New Roman" w:cs="Times New Roman"/>
-          <w:lang w:val="en-GB" w:eastAsia="en-GB"/>
-        </w:rPr>
-        <w:t>, he noticed its greater potential.</w:t>
-      </w:r>
-      <w:r>
-        <w:rPr>
+        <w:t>Conclusion</w:t>
+      </w:r>
+    </w:p>
+    <w:p>
+      <w:pPr>
+        <w:rPr>
+          <w:rFonts w:eastAsia="Times New Roman" w:cs="Times New Roman"/>
+          <w:lang w:val="en-GB" w:eastAsia="en-GB"/>
+        </w:rPr>
+      </w:pPr>
+      <w:r>
+        <w:rPr>
+          <w:rFonts w:eastAsia="Times New Roman" w:cs="Times New Roman"/>
+          <w:lang w:val="en-GB" w:eastAsia="en-GB"/>
+        </w:rPr>
+        <w:t>In my opinion Vitalik Buterin’s contributions to technology</w:t>
+      </w:r>
+      <w:r>
+        <w:rPr>
+          <w:rFonts w:eastAsia="Times New Roman" w:cs="Times New Roman"/>
+          <w:lang w:val="en-GB" w:eastAsia="en-GB"/>
+        </w:rPr>
+        <w:t xml:space="preserve"> and software engineering</w:t>
+      </w:r>
+      <w:r>
+        <w:rPr>
+          <w:rFonts w:eastAsia="Times New Roman" w:cs="Times New Roman"/>
           <w:lang w:val="en-GB" w:eastAsia="en-GB"/>
         </w:rPr>
         <w:t xml:space="preserve"> </w:t>
@@ -884,151 +1197,56 @@
           <w:rFonts w:eastAsia="Times New Roman" w:cs="Times New Roman"/>
           <w:lang w:val="en-GB" w:eastAsia="en-GB"/>
         </w:rPr>
-        <w:t>Bitcoin is just one application of blockchain technology whereas Ethereum</w:t>
-      </w:r>
-      <w:r>
-        <w:rPr>
-          <w:rFonts w:eastAsia="Times New Roman" w:cs="Times New Roman"/>
-          <w:lang w:val="en-GB" w:eastAsia="en-GB"/>
-        </w:rPr>
-        <w:t xml:space="preserve"> is a decentralised computing platform, whereby users can create and deploy applications to the blockchain by way of smart contracts. This is massively innovative as it appears to disrupt many of the internet giants like amazon and google whose servers are where the majority of our data is stored today.</w:t>
-      </w:r>
-    </w:p>
-    <w:p>
-      <w:pPr>
-        <w:rPr>
-          <w:rFonts w:eastAsia="Times New Roman" w:cs="Times New Roman"/>
-          <w:lang w:val="en-GB" w:eastAsia="en-GB"/>
-        </w:rPr>
-      </w:pPr>
-    </w:p>
-    <w:p>
-      <w:pPr>
-        <w:rPr>
-          <w:rFonts w:eastAsia="Times New Roman" w:cs="Times New Roman"/>
-          <w:lang w:val="en-GB" w:eastAsia="en-GB"/>
-        </w:rPr>
-      </w:pPr>
-      <w:r>
-        <w:rPr>
-          <w:rFonts w:eastAsia="Times New Roman" w:cs="Times New Roman"/>
-          <w:lang w:val="en-GB" w:eastAsia="en-GB"/>
-        </w:rPr>
-        <w:t>While Ethereum intends to essentially be a new decentralised internet, capable of running decentralised apps, it cannot do so cost-free. Ether, the Ethereum networks native coin acts a fuel or gas for dapps on the network where each transaction comes at a cost, which is determined by how much computing power it costs to make.</w:t>
-      </w:r>
-      <w:r>
-        <w:rPr>
-          <w:rFonts w:eastAsia="Times New Roman" w:cs="Times New Roman"/>
-          <w:lang w:val="en-GB" w:eastAsia="en-GB"/>
-        </w:rPr>
-        <w:t xml:space="preserve"> A smart contract is the term used for these apps as it is essentially just a program stored on the Ethereum blockchain. These contracts wait for certain input conditions and then execute the code. Smart contracts effectively act as digital contracts as once created and launched to the blockchain it cannot be changed., this entirely removes the necessity for a third party to be present enforcing the contract.</w:t>
-      </w:r>
-    </w:p>
-    <w:p>
-      <w:pPr>
-        <w:rPr>
-          <w:rFonts w:eastAsia="Times New Roman" w:cs="Times New Roman"/>
-          <w:lang w:val="en-GB" w:eastAsia="en-GB"/>
-        </w:rPr>
-      </w:pPr>
-    </w:p>
-    <w:p>
-      <w:pPr>
-        <w:rPr>
-          <w:rFonts w:eastAsia="Times New Roman" w:cs="Times New Roman"/>
-          <w:lang w:val="en-GB" w:eastAsia="en-GB"/>
-        </w:rPr>
-      </w:pPr>
-      <w:r>
-        <w:rPr>
-          <w:rFonts w:eastAsia="Times New Roman" w:cs="Times New Roman"/>
-          <w:lang w:val="en-GB" w:eastAsia="en-GB"/>
-        </w:rPr>
-        <w:t>Another important feature of the Ethereum blockchain is its native scripting language solidity. Solidity itself is Turing complete, meaning it can run any algorithm or computation and return a result. As any application is essentially just a series of computations, Ethereum can imitate the function of a computer albeit a very slow as of today. This computational engine, running all these decentralised programs or smart contracts is called the Ethereum Virtual Machine. Within the EVM, all the nodes the network has at its disposal are used to compile and execute the smart contract. It does this by converting solidity into bytecode</w:t>
-      </w:r>
-      <w:r>
-        <w:rPr>
-          <w:rFonts w:eastAsia="Times New Roman" w:cs="Times New Roman"/>
-          <w:lang w:val="en-GB" w:eastAsia="en-GB"/>
-        </w:rPr>
-        <w:t>, an assembly-</w:t>
-      </w:r>
-      <w:proofErr w:type="spellStart"/>
-      <w:r>
-        <w:rPr>
-          <w:rFonts w:eastAsia="Times New Roman" w:cs="Times New Roman"/>
-          <w:lang w:val="en-GB" w:eastAsia="en-GB"/>
-        </w:rPr>
-        <w:t>esque</w:t>
-      </w:r>
-      <w:proofErr w:type="spellEnd"/>
-      <w:r>
-        <w:rPr>
-          <w:rFonts w:eastAsia="Times New Roman" w:cs="Times New Roman"/>
-          <w:lang w:val="en-GB" w:eastAsia="en-GB"/>
-        </w:rPr>
-        <w:t xml:space="preserve"> language. However, this mass compilation and execution of smart contracts on every single node in the network has massive effects on the speed of the EVM, it is much slower and far more resource-intensive than any normal computer, but </w:t>
-      </w:r>
-      <w:proofErr w:type="gramStart"/>
-      <w:r>
-        <w:rPr>
-          <w:rFonts w:eastAsia="Times New Roman" w:cs="Times New Roman"/>
-          <w:lang w:val="en-GB" w:eastAsia="en-GB"/>
-        </w:rPr>
-        <w:t>it’s</w:t>
-      </w:r>
-      <w:proofErr w:type="gramEnd"/>
-      <w:r>
-        <w:rPr>
-          <w:rFonts w:eastAsia="Times New Roman" w:cs="Times New Roman"/>
-          <w:lang w:val="en-GB" w:eastAsia="en-GB"/>
-        </w:rPr>
-        <w:t xml:space="preserve"> incredible robustness is hard to argue with. It provides a degree of safety, with zero downtime and completely transparent data.</w:t>
-      </w:r>
-    </w:p>
-    <w:p>
-      <w:pPr>
-        <w:rPr>
-          <w:lang w:val="en-GB" w:eastAsia="en-GB"/>
-        </w:rPr>
-      </w:pPr>
-    </w:p>
-    <w:p>
-      <w:pPr>
-        <w:pStyle w:val="Heading2"/>
-        <w:rPr>
-          <w:rFonts w:eastAsia="Times New Roman"/>
-          <w:lang w:val="en-GB" w:eastAsia="en-GB"/>
-        </w:rPr>
-      </w:pPr>
-      <w:r>
-        <w:rPr>
-          <w:rFonts w:eastAsia="Times New Roman"/>
-          <w:lang w:val="en-GB" w:eastAsia="en-GB"/>
-        </w:rPr>
-        <w:t>Conclusion</w:t>
-      </w:r>
-    </w:p>
-    <w:p>
-      <w:pPr>
-        <w:rPr>
-          <w:rFonts w:eastAsia="Times New Roman" w:cs="Times New Roman"/>
-          <w:lang w:val="en-GB" w:eastAsia="en-GB"/>
-        </w:rPr>
-      </w:pPr>
-      <w:r>
-        <w:rPr>
-          <w:rFonts w:eastAsia="Times New Roman" w:cs="Times New Roman"/>
-          <w:lang w:val="en-GB" w:eastAsia="en-GB"/>
-        </w:rPr>
-        <w:t>In my opinion Vitalik Buterin’s contributions to technology</w:t>
-      </w:r>
-      <w:r>
-        <w:rPr>
-          <w:rFonts w:eastAsia="Times New Roman" w:cs="Times New Roman"/>
-          <w:lang w:val="en-GB" w:eastAsia="en-GB"/>
-        </w:rPr>
-        <w:t xml:space="preserve"> and software engineering</w:t>
+        <w:t xml:space="preserve">as a whole </w:t>
+      </w:r>
+      <w:r>
+        <w:rPr>
+          <w:rFonts w:eastAsia="Times New Roman" w:cs="Times New Roman"/>
+          <w:lang w:val="en-GB" w:eastAsia="en-GB"/>
+        </w:rPr>
+        <w:t xml:space="preserve">has been monumental. Its impact may not yet be </w:t>
+      </w:r>
+      <w:r>
+        <w:rPr>
+          <w:rFonts w:eastAsia="Times New Roman" w:cs="Times New Roman"/>
+          <w:lang w:val="en-GB" w:eastAsia="en-GB"/>
+        </w:rPr>
+        <w:t xml:space="preserve">fully </w:t>
+      </w:r>
+      <w:r>
+        <w:rPr>
+          <w:rFonts w:eastAsia="Times New Roman" w:cs="Times New Roman"/>
+          <w:lang w:val="en-GB" w:eastAsia="en-GB"/>
+        </w:rPr>
+        <w:t>realised</w:t>
+      </w:r>
+      <w:r>
+        <w:rPr>
+          <w:rFonts w:eastAsia="Times New Roman" w:cs="Times New Roman"/>
+          <w:lang w:val="en-GB" w:eastAsia="en-GB"/>
+        </w:rPr>
+        <w:t xml:space="preserve">, </w:t>
+      </w:r>
+      <w:r>
+        <w:rPr>
+          <w:rFonts w:eastAsia="Times New Roman" w:cs="Times New Roman"/>
+          <w:lang w:val="en-GB" w:eastAsia="en-GB"/>
+        </w:rPr>
+        <w:t xml:space="preserve">but </w:t>
+      </w:r>
+      <w:r>
+        <w:rPr>
+          <w:rFonts w:eastAsia="Times New Roman" w:cs="Times New Roman"/>
+          <w:lang w:val="en-GB" w:eastAsia="en-GB"/>
+        </w:rPr>
+        <w:t>s</w:t>
+      </w:r>
+      <w:r>
+        <w:rPr>
+          <w:rFonts w:eastAsia="Times New Roman" w:cs="Times New Roman"/>
+          <w:lang w:val="en-GB" w:eastAsia="en-GB"/>
+        </w:rPr>
+        <w:t>mart contracts</w:t>
       </w:r>
       <w:r>
         <w:rPr>
@@ -1042,69 +1260,6 @@
           <w:rFonts w:eastAsia="Times New Roman" w:cs="Times New Roman"/>
           <w:lang w:val="en-GB" w:eastAsia="en-GB"/>
         </w:rPr>
-        <w:t xml:space="preserve">as a whole </w:t>
-      </w:r>
-      <w:r>
-        <w:rPr>
-          <w:rFonts w:eastAsia="Times New Roman" w:cs="Times New Roman"/>
-          <w:lang w:val="en-GB" w:eastAsia="en-GB"/>
-        </w:rPr>
-        <w:t xml:space="preserve">has been monumental. Its impact may not yet be </w:t>
-      </w:r>
-      <w:r>
-        <w:rPr>
-          <w:rFonts w:eastAsia="Times New Roman" w:cs="Times New Roman"/>
-          <w:lang w:val="en-GB" w:eastAsia="en-GB"/>
-        </w:rPr>
-        <w:t xml:space="preserve">fully </w:t>
-      </w:r>
-      <w:r>
-        <w:rPr>
-          <w:rFonts w:eastAsia="Times New Roman" w:cs="Times New Roman"/>
-          <w:lang w:val="en-GB" w:eastAsia="en-GB"/>
-        </w:rPr>
-        <w:t>realised</w:t>
-      </w:r>
-      <w:r>
-        <w:rPr>
-          <w:rFonts w:eastAsia="Times New Roman" w:cs="Times New Roman"/>
-          <w:lang w:val="en-GB" w:eastAsia="en-GB"/>
-        </w:rPr>
-        <w:t xml:space="preserve">, </w:t>
-      </w:r>
-      <w:r>
-        <w:rPr>
-          <w:rFonts w:eastAsia="Times New Roman" w:cs="Times New Roman"/>
-          <w:lang w:val="en-GB" w:eastAsia="en-GB"/>
-        </w:rPr>
-        <w:t xml:space="preserve">but </w:t>
-      </w:r>
-      <w:r>
-        <w:rPr>
-          <w:rFonts w:eastAsia="Times New Roman" w:cs="Times New Roman"/>
-          <w:lang w:val="en-GB" w:eastAsia="en-GB"/>
-        </w:rPr>
-        <w:t>s</w:t>
-      </w:r>
-      <w:r>
-        <w:rPr>
-          <w:rFonts w:eastAsia="Times New Roman" w:cs="Times New Roman"/>
-          <w:lang w:val="en-GB" w:eastAsia="en-GB"/>
-        </w:rPr>
-        <w:t>mart contracts</w:t>
-      </w:r>
-      <w:r>
-        <w:rPr>
-          <w:rFonts w:eastAsia="Times New Roman" w:cs="Times New Roman"/>
-          <w:lang w:val="en-GB" w:eastAsia="en-GB"/>
-        </w:rPr>
-        <w:t xml:space="preserve"> </w:t>
-      </w:r>
-      <w:r>
-        <w:rPr>
-          <w:rFonts w:eastAsia="Times New Roman" w:cs="Times New Roman"/>
-          <w:lang w:val="en-GB" w:eastAsia="en-GB"/>
-        </w:rPr>
         <w:t xml:space="preserve">are the backbone for </w:t>
       </w:r>
       <w:r>
@@ -1137,7 +1292,7 @@
       </w:r>
     </w:p>
     <w:sectPr>
-      <w:headerReference w:type="default" r:id="rId10"/>
+      <w:headerReference w:type="default" r:id="rId7"/>
       <w:pgSz w:w="11906" w:h="16838"/>
       <w:pgMar w:top="1440" w:right="1440" w:bottom="1440" w:left="1440" w:header="708" w:footer="708" w:gutter="0"/>
       <w:cols w:space="708"/>
@@ -1145,83 +1300,6 @@
     </w:sectPr>
   </w:body>
 </w:document>
-</file>
-
-<file path=word/comments.xml><?xml version="1.0" encoding="utf-8"?>
-<w:comments xmlns:wpc="http://schemas.microsoft.com/office/word/2010/wordprocessingCanvas" xmlns:cx="http://schemas.microsoft.com/office/drawing/2014/chartex" xmlns:cx1="http://schemas.microsoft.com/office/drawing/2015/9/8/chartex" xmlns:cx2="http://schemas.microsoft.com/office/drawing/2015/10/21/chartex" xmlns:cx3="http://schemas.microsoft.com/office/drawing/2016/5/9/chartex" xmlns:cx4="http://schemas.microsoft.com/office/drawing/2016/5/10/chartex" xmlns:cx5="http://schemas.microsoft.com/office/drawing/2016/5/11/chartex" xmlns:cx6="http://schemas.microsoft.com/office/drawing/2016/5/12/chartex" xmlns:cx7="http://schemas.microsoft.com/office/drawing/2016/5/13/chartex" xmlns:cx8="http://schemas.microsoft.com/office/drawing/2016/5/14/chartex" xmlns:mc="http://schemas.openxmlformats.org/markup-compatibility/2006" xmlns:aink="http://schemas.microsoft.com/office/drawing/2016/ink" xmlns:am3d="http://schemas.microsoft.com/office/drawing/2017/model3d" xmlns:o="urn:schemas-microsoft-com:office:office" xmlns:r="http://schemas.openxmlformats.org/officeDocument/2006/relationships" xmlns:m="http://schemas.openxmlformats.org/officeDocument/2006/math" xmlns:v="urn:schemas-microsoft-com:vml" xmlns:wp14="http://schemas.microsoft.com/office/word/2010/wordprocessingDrawing" xmlns:wp="http://schemas.openxmlformats.org/drawingml/2006/wordprocessingDrawing" xmlns:w10="urn:schemas-microsoft-com:office:word" xmlns:w="http://schemas.openxmlformats.org/wordprocessingml/2006/main" xmlns:w14="http://schemas.microsoft.com/office/word/2010/wordml" xmlns:w15="http://schemas.microsoft.com/office/word/2012/wordml" xmlns:w16cex="http://schemas.microsoft.com/office/word/2018/wordml/cex" xmlns:w16cid="http://schemas.microsoft.com/office/word/2016/wordml/cid" xmlns:w16="http://schemas.microsoft.com/office/word/2018/wordml" xmlns:w16se="http://schemas.microsoft.com/office/word/2015/wordml/symex" xmlns:wpg="http://schemas.microsoft.com/office/word/2010/wordprocessingGroup" xmlns:wpi="http://schemas.microsoft.com/office/word/2010/wordprocessingInk" xmlns:wne="http://schemas.microsoft.com/office/word/2006/wordml" xmlns:wps="http://schemas.microsoft.com/office/word/2010/wordprocessingShape" mc:Ignorable="w14 w15 w16se w16cid w16 w16cex wp14">
-  <w:comment w:id="0" w:author="John Sinclair" w:date="2020-11-12T20:07:00Z" w:initials="JS">
-    <w:p>
-      <w:pPr>
-        <w:pStyle w:val="CommentText"/>
-      </w:pPr>
-      <w:r>
-        <w:rPr>
-          <w:rStyle w:val="CommentReference"/>
-        </w:rPr>
-        <w:annotationRef/>
-      </w:r>
-      <w:r>
-        <w:t>meh</w:t>
-      </w:r>
-    </w:p>
-  </w:comment>
-  <w:comment w:id="1" w:author="John Sinclair" w:date="2020-11-12T20:31:00Z" w:initials="JS">
-    <w:p>
-      <w:pPr>
-        <w:pStyle w:val="CommentText"/>
-      </w:pPr>
-      <w:r>
-        <w:rPr>
-          <w:rStyle w:val="CommentReference"/>
-        </w:rPr>
-        <w:annotationRef/>
-      </w:r>
-      <w:r>
-        <w:t>meh</w:t>
-      </w:r>
-    </w:p>
-  </w:comment>
-  <w:comment w:id="2" w:author="John Sinclair" w:date="2020-11-12T19:48:00Z" w:initials="JS">
-    <w:p>
-      <w:pPr>
-        <w:pStyle w:val="CommentText"/>
-      </w:pPr>
-      <w:r>
-        <w:rPr>
-          <w:rStyle w:val="CommentReference"/>
-        </w:rPr>
-        <w:annotationRef/>
-      </w:r>
-      <w:r>
-        <w:t>Axe</w:t>
-      </w:r>
-    </w:p>
-  </w:comment>
-</w:comments>
-</file>
-
-<file path=word/commentsExtended.xml><?xml version="1.0" encoding="utf-8"?>
-<w15:commentsEx xmlns:wpc="http://schemas.microsoft.com/office/word/2010/wordprocessingCanvas" xmlns:cx="http://schemas.microsoft.com/office/drawing/2014/chartex" xmlns:cx1="http://schemas.microsoft.com/office/drawing/2015/9/8/chartex" xmlns:cx2="http://schemas.microsoft.com/office/drawing/2015/10/21/chartex" xmlns:cx3="http://schemas.microsoft.com/office/drawing/2016/5/9/chartex" xmlns:cx4="http://schemas.microsoft.com/office/drawing/2016/5/10/chartex" xmlns:cx5="http://schemas.microsoft.com/office/drawing/2016/5/11/chartex" xmlns:cx6="http://schemas.microsoft.com/office/drawing/2016/5/12/chartex" xmlns:cx7="http://schemas.microsoft.com/office/drawing/2016/5/13/chartex" xmlns:cx8="http://schemas.microsoft.com/office/drawing/2016/5/14/chartex" xmlns:mc="http://schemas.openxmlformats.org/markup-compatibility/2006" xmlns:aink="http://schemas.microsoft.com/office/drawing/2016/ink" xmlns:am3d="http://schemas.microsoft.com/office/drawing/2017/model3d" xmlns:o="urn:schemas-microsoft-com:office:office" xmlns:r="http://schemas.openxmlformats.org/officeDocument/2006/relationships" xmlns:m="http://schemas.openxmlformats.org/officeDocument/2006/math" xmlns:v="urn:schemas-microsoft-com:vml" xmlns:wp14="http://schemas.microsoft.com/office/word/2010/wordprocessingDrawing" xmlns:wp="http://schemas.openxmlformats.org/drawingml/2006/wordprocessingDrawing" xmlns:w10="urn:schemas-microsoft-com:office:word" xmlns:w="http://schemas.openxmlformats.org/wordprocessingml/2006/main" xmlns:w14="http://schemas.microsoft.com/office/word/2010/wordml" xmlns:w15="http://schemas.microsoft.com/office/word/2012/wordml" xmlns:w16cex="http://schemas.microsoft.com/office/word/2018/wordml/cex" xmlns:w16cid="http://schemas.microsoft.com/office/word/2016/wordml/cid" xmlns:w16="http://schemas.microsoft.com/office/word/2018/wordml" xmlns:w16se="http://schemas.microsoft.com/office/word/2015/wordml/symex" xmlns:wpg="http://schemas.microsoft.com/office/word/2010/wordprocessingGroup" xmlns:wpi="http://schemas.microsoft.com/office/word/2010/wordprocessingInk" xmlns:wne="http://schemas.microsoft.com/office/word/2006/wordml" xmlns:wps="http://schemas.microsoft.com/office/word/2010/wordprocessingShape" mc:Ignorable="w14 w15 w16se w16cid w16 w16cex wp14">
-  <w15:commentEx w15:paraId="6EF045CB" w15:done="0"/>
-  <w15:commentEx w15:paraId="59B7730A" w15:done="0"/>
-  <w15:commentEx w15:paraId="06DBA9C8" w15:done="0"/>
-</w15:commentsEx>
-</file>
-
-<file path=word/commentsExtensible.xml><?xml version="1.0" encoding="utf-8"?>
-<w16cex:commentsExtensible xmlns:wpc="http://schemas.microsoft.com/office/word/2010/wordprocessingCanvas" xmlns:cx="http://schemas.microsoft.com/office/drawing/2014/chartex" xmlns:cx1="http://schemas.microsoft.com/office/drawing/2015/9/8/chartex" xmlns:cx2="http://schemas.microsoft.com/office/drawing/2015/10/21/chartex" xmlns:cx3="http://schemas.microsoft.com/office/drawing/2016/5/9/chartex" xmlns:cx4="http://schemas.microsoft.com/office/drawing/2016/5/10/chartex" xmlns:cx5="http://schemas.microsoft.com/office/drawing/2016/5/11/chartex" xmlns:cx6="http://schemas.microsoft.com/office/drawing/2016/5/12/chartex" xmlns:cx7="http://schemas.microsoft.com/office/drawing/2016/5/13/chartex" xmlns:cx8="http://schemas.microsoft.com/office/drawing/2016/5/14/chartex" xmlns:mc="http://schemas.openxmlformats.org/markup-compatibility/2006" xmlns:aink="http://schemas.microsoft.com/office/drawing/2016/ink" xmlns:am3d="http://schemas.microsoft.com/office/drawing/2017/model3d" xmlns:o="urn:schemas-microsoft-com:office:office" xmlns:r="http://schemas.openxmlformats.org/officeDocument/2006/relationships" xmlns:m="http://schemas.openxmlformats.org/officeDocument/2006/math" xmlns:v="urn:schemas-microsoft-com:vml" xmlns:wp14="http://schemas.microsoft.com/office/word/2010/wordprocessingDrawing" xmlns:wp="http://schemas.openxmlformats.org/drawingml/2006/wordprocessingDrawing" xmlns:w10="urn:schemas-microsoft-com:office:word" xmlns:w="http://schemas.openxmlformats.org/wordprocessingml/2006/main" xmlns:w14="http://schemas.microsoft.com/office/word/2010/wordml" xmlns:w15="http://schemas.microsoft.com/office/word/2012/wordml" xmlns:w16cex="http://schemas.microsoft.com/office/word/2018/wordml/cex" xmlns:w16cid="http://schemas.microsoft.com/office/word/2016/wordml/cid" xmlns:w16="http://schemas.microsoft.com/office/word/2018/wordml" xmlns:w16se="http://schemas.microsoft.com/office/word/2015/wordml/symex" xmlns:wpg="http://schemas.microsoft.com/office/word/2010/wordprocessingGroup" xmlns:wpi="http://schemas.microsoft.com/office/word/2010/wordprocessingInk" xmlns:wne="http://schemas.microsoft.com/office/word/2006/wordml" xmlns:wps="http://schemas.microsoft.com/office/word/2010/wordprocessingShape" mc:Ignorable="w14 w15 w16se w16cid w16 w16cex wp14">
-  <w16cex:commentExtensible w16cex:durableId="23581474" w16cex:dateUtc="2020-11-12T20:07:00Z"/>
-  <w16cex:commentExtensible w16cex:durableId="23581A1E" w16cex:dateUtc="2020-11-12T20:31:00Z"/>
-  <w16cex:commentExtensible w16cex:durableId="23581012" w16cex:dateUtc="2020-11-12T19:48:00Z"/>
-</w16cex:commentsExtensible>
-</file>
-
-<file path=word/commentsIds.xml><?xml version="1.0" encoding="utf-8"?>
-<w16cid:commentsIds xmlns:wpc="http://schemas.microsoft.com/office/word/2010/wordprocessingCanvas" xmlns:cx="http://schemas.microsoft.com/office/drawing/2014/chartex" xmlns:cx1="http://schemas.microsoft.com/office/drawing/2015/9/8/chartex" xmlns:cx2="http://schemas.microsoft.com/office/drawing/2015/10/21/chartex" xmlns:cx3="http://schemas.microsoft.com/office/drawing/2016/5/9/chartex" xmlns:cx4="http://schemas.microsoft.com/office/drawing/2016/5/10/chartex" xmlns:cx5="http://schemas.microsoft.com/office/drawing/2016/5/11/chartex" xmlns:cx6="http://schemas.microsoft.com/office/drawing/2016/5/12/chartex" xmlns:cx7="http://schemas.microsoft.com/office/drawing/2016/5/13/chartex" xmlns:cx8="http://schemas.microsoft.com/office/drawing/2016/5/14/chartex" xmlns:mc="http://schemas.openxmlformats.org/markup-compatibility/2006" xmlns:aink="http://schemas.microsoft.com/office/drawing/2016/ink" xmlns:am3d="http://schemas.microsoft.com/office/drawing/2017/model3d" xmlns:o="urn:schemas-microsoft-com:office:office" xmlns:r="http://schemas.openxmlformats.org/officeDocument/2006/relationships" xmlns:m="http://schemas.openxmlformats.org/officeDocument/2006/math" xmlns:v="urn:schemas-microsoft-com:vml" xmlns:wp14="http://schemas.microsoft.com/office/word/2010/wordprocessingDrawing" xmlns:wp="http://schemas.openxmlformats.org/drawingml/2006/wordprocessingDrawing" xmlns:w10="urn:schemas-microsoft-com:office:word" xmlns:w="http://schemas.openxmlformats.org/wordprocessingml/2006/main" xmlns:w14="http://schemas.microsoft.com/office/word/2010/wordml" xmlns:w15="http://schemas.microsoft.com/office/word/2012/wordml" xmlns:w16cex="http://schemas.microsoft.com/office/word/2018/wordml/cex" xmlns:w16cid="http://schemas.microsoft.com/office/word/2016/wordml/cid" xmlns:w16="http://schemas.microsoft.com/office/word/2018/wordml" xmlns:w16se="http://schemas.microsoft.com/office/word/2015/wordml/symex" xmlns:wpg="http://schemas.microsoft.com/office/word/2010/wordprocessingGroup" xmlns:wpi="http://schemas.microsoft.com/office/word/2010/wordprocessingInk" xmlns:wne="http://schemas.microsoft.com/office/word/2006/wordml" xmlns:wps="http://schemas.microsoft.com/office/word/2010/wordprocessingShape" mc:Ignorable="w14 w15 w16se w16cid w16 w16cex wp14">
-  <w16cid:commentId w16cid:paraId="6EF045CB" w16cid:durableId="23581474"/>
-  <w16cid:commentId w16cid:paraId="59B7730A" w16cid:durableId="23581A1E"/>
-  <w16cid:commentId w16cid:paraId="06DBA9C8" w16cid:durableId="23581012"/>
-</w16cid:commentsIds>
 </file>
 
 <file path=word/endnotes.xml><?xml version="1.0" encoding="utf-8"?>
@@ -1285,14 +1363,6 @@
     </w:r>
   </w:p>
 </w:hdr>
-</file>
-
-<file path=word/people.xml><?xml version="1.0" encoding="utf-8"?>
-<w15:people xmlns:wpc="http://schemas.microsoft.com/office/word/2010/wordprocessingCanvas" xmlns:cx="http://schemas.microsoft.com/office/drawing/2014/chartex" xmlns:cx1="http://schemas.microsoft.com/office/drawing/2015/9/8/chartex" xmlns:cx2="http://schemas.microsoft.com/office/drawing/2015/10/21/chartex" xmlns:cx3="http://schemas.microsoft.com/office/drawing/2016/5/9/chartex" xmlns:cx4="http://schemas.microsoft.com/office/drawing/2016/5/10/chartex" xmlns:cx5="http://schemas.microsoft.com/office/drawing/2016/5/11/chartex" xmlns:cx6="http://schemas.microsoft.com/office/drawing/2016/5/12/chartex" xmlns:cx7="http://schemas.microsoft.com/office/drawing/2016/5/13/chartex" xmlns:cx8="http://schemas.microsoft.com/office/drawing/2016/5/14/chartex" xmlns:mc="http://schemas.openxmlformats.org/markup-compatibility/2006" xmlns:aink="http://schemas.microsoft.com/office/drawing/2016/ink" xmlns:am3d="http://schemas.microsoft.com/office/drawing/2017/model3d" xmlns:o="urn:schemas-microsoft-com:office:office" xmlns:r="http://schemas.openxmlformats.org/officeDocument/2006/relationships" xmlns:m="http://schemas.openxmlformats.org/officeDocument/2006/math" xmlns:v="urn:schemas-microsoft-com:vml" xmlns:wp14="http://schemas.microsoft.com/office/word/2010/wordprocessingDrawing" xmlns:wp="http://schemas.openxmlformats.org/drawingml/2006/wordprocessingDrawing" xmlns:w10="urn:schemas-microsoft-com:office:word" xmlns:w="http://schemas.openxmlformats.org/wordprocessingml/2006/main" xmlns:w14="http://schemas.microsoft.com/office/word/2010/wordml" xmlns:w15="http://schemas.microsoft.com/office/word/2012/wordml" xmlns:w16cex="http://schemas.microsoft.com/office/word/2018/wordml/cex" xmlns:w16cid="http://schemas.microsoft.com/office/word/2016/wordml/cid" xmlns:w16="http://schemas.microsoft.com/office/word/2018/wordml" xmlns:w16se="http://schemas.microsoft.com/office/word/2015/wordml/symex" xmlns:wpg="http://schemas.microsoft.com/office/word/2010/wordprocessingGroup" xmlns:wpi="http://schemas.microsoft.com/office/word/2010/wordprocessingInk" xmlns:wne="http://schemas.microsoft.com/office/word/2006/wordml" xmlns:wps="http://schemas.microsoft.com/office/word/2010/wordprocessingShape" mc:Ignorable="w14 w15 w16se w16cid w16 w16cex wp14">
-  <w15:person w15:author="John Sinclair">
-    <w15:presenceInfo w15:providerId="AD" w15:userId="S::sinclajo@tcd.ie::c31345c4-df91-4c9f-825b-2aa9f4385642"/>
-  </w15:person>
-</w15:people>
 </file>
 
 <file path=word/styles.xml><?xml version="1.0" encoding="utf-8"?>
@@ -1690,6 +1760,27 @@
     <w:name w:val="Normal"/>
     <w:qFormat/>
   </w:style>
+  <w:style w:type="paragraph" w:styleId="Heading1">
+    <w:name w:val="heading 1"/>
+    <w:basedOn w:val="Normal"/>
+    <w:next w:val="Normal"/>
+    <w:link w:val="Heading1Char"/>
+    <w:uiPriority w:val="9"/>
+    <w:qFormat/>
+    <w:rsid w:val="00581A15"/>
+    <w:pPr>
+      <w:keepNext/>
+      <w:keepLines/>
+      <w:spacing w:before="240"/>
+      <w:outlineLvl w:val="0"/>
+    </w:pPr>
+    <w:rPr>
+      <w:rFonts w:asciiTheme="majorHAnsi" w:eastAsiaTheme="majorEastAsia" w:hAnsiTheme="majorHAnsi" w:cstheme="majorBidi"/>
+      <w:color w:val="2F5496" w:themeColor="accent1" w:themeShade="BF"/>
+      <w:sz w:val="32"/>
+      <w:szCs w:val="32"/>
+    </w:rPr>
+  </w:style>
   <w:style w:type="paragraph" w:styleId="Heading2">
     <w:name w:val="heading 2"/>
     <w:basedOn w:val="Normal"/>
@@ -1884,6 +1975,19 @@
       <w:rFonts w:ascii="Times New Roman" w:hAnsi="Times New Roman" w:cs="Times New Roman"/>
       <w:sz w:val="18"/>
       <w:szCs w:val="18"/>
+    </w:rPr>
+  </w:style>
+  <w:style w:type="character" w:customStyle="1" w:styleId="Heading1Char">
+    <w:name w:val="Heading 1 Char"/>
+    <w:basedOn w:val="DefaultParagraphFont"/>
+    <w:link w:val="Heading1"/>
+    <w:uiPriority w:val="9"/>
+    <w:rsid w:val="00581A15"/>
+    <w:rPr>
+      <w:rFonts w:asciiTheme="majorHAnsi" w:eastAsiaTheme="majorEastAsia" w:hAnsiTheme="majorHAnsi" w:cstheme="majorBidi"/>
+      <w:color w:val="2F5496" w:themeColor="accent1" w:themeShade="BF"/>
+      <w:sz w:val="32"/>
+      <w:szCs w:val="32"/>
     </w:rPr>
   </w:style>
 </w:styles>

</xml_diff>